<commit_message>
Updated full name functions in yml and templates
</commit_message>
<xml_diff>
--- a/docassemble/VESSALetter/data/templates/vessa_letter_da_instructions.docx
+++ b/docassemble/VESSALetter/data/templates/vessa_letter_da_instructions.docx
@@ -1,6 +1,6 @@
 
 <file path=word/document.xml><?xml version="1.0" encoding="utf-8"?>
-<w:document xmlns:wpc="http://schemas.microsoft.com/office/word/2010/wordprocessingCanvas" xmlns:cx="http://schemas.microsoft.com/office/drawing/2014/chartex" xmlns:mc="http://schemas.openxmlformats.org/markup-compatibility/2006" xmlns:o="urn:schemas-microsoft-com:office:office" xmlns:r="http://schemas.openxmlformats.org/officeDocument/2006/relationships" xmlns:m="http://schemas.openxmlformats.org/officeDocument/2006/math" xmlns:v="urn:schemas-microsoft-com:vml" xmlns:wp14="http://schemas.microsoft.com/office/word/2010/wordprocessingDrawing" xmlns:wp="http://schemas.openxmlformats.org/drawingml/2006/wordprocessingDrawing" xmlns:w10="urn:schemas-microsoft-com:office:word" xmlns:w="http://schemas.openxmlformats.org/wordprocessingml/2006/main" xmlns:w14="http://schemas.microsoft.com/office/word/2010/wordml" xmlns:w15="http://schemas.microsoft.com/office/word/2012/wordml" xmlns:w16se="http://schemas.microsoft.com/office/word/2015/wordml/symex" xmlns:wpg="http://schemas.microsoft.com/office/word/2010/wordprocessingGroup" xmlns:wpi="http://schemas.microsoft.com/office/word/2010/wordprocessingInk" xmlns:wne="http://schemas.microsoft.com/office/word/2006/wordml" xmlns:wps="http://schemas.microsoft.com/office/word/2010/wordprocessingShape" mc:Ignorable="w14 w15 w16se wp14">
+<w:document xmlns:wpc="http://schemas.microsoft.com/office/word/2010/wordprocessingCanvas" xmlns:cx="http://schemas.microsoft.com/office/drawing/2014/chartex" xmlns:cx1="http://schemas.microsoft.com/office/drawing/2015/9/8/chartex" xmlns:cx2="http://schemas.microsoft.com/office/drawing/2015/10/21/chartex" xmlns:cx3="http://schemas.microsoft.com/office/drawing/2016/5/9/chartex" xmlns:cx4="http://schemas.microsoft.com/office/drawing/2016/5/10/chartex" xmlns:cx5="http://schemas.microsoft.com/office/drawing/2016/5/11/chartex" xmlns:cx6="http://schemas.microsoft.com/office/drawing/2016/5/12/chartex" xmlns:cx7="http://schemas.microsoft.com/office/drawing/2016/5/13/chartex" xmlns:cx8="http://schemas.microsoft.com/office/drawing/2016/5/14/chartex" xmlns:mc="http://schemas.openxmlformats.org/markup-compatibility/2006" xmlns:aink="http://schemas.microsoft.com/office/drawing/2016/ink" xmlns:am3d="http://schemas.microsoft.com/office/drawing/2017/model3d" xmlns:o="urn:schemas-microsoft-com:office:office" xmlns:oel="http://schemas.microsoft.com/office/2019/extlst" xmlns:r="http://schemas.openxmlformats.org/officeDocument/2006/relationships" xmlns:m="http://schemas.openxmlformats.org/officeDocument/2006/math" xmlns:v="urn:schemas-microsoft-com:vml" xmlns:wp14="http://schemas.microsoft.com/office/word/2010/wordprocessingDrawing" xmlns:wp="http://schemas.openxmlformats.org/drawingml/2006/wordprocessingDrawing" xmlns:w10="urn:schemas-microsoft-com:office:word" xmlns:w="http://schemas.openxmlformats.org/wordprocessingml/2006/main" xmlns:w14="http://schemas.microsoft.com/office/word/2010/wordml" xmlns:w15="http://schemas.microsoft.com/office/word/2012/wordml" xmlns:w16cex="http://schemas.microsoft.com/office/word/2018/wordml/cex" xmlns:w16cid="http://schemas.microsoft.com/office/word/2016/wordml/cid" xmlns:w16="http://schemas.microsoft.com/office/word/2018/wordml" xmlns:w16du="http://schemas.microsoft.com/office/word/2023/wordml/word16du" xmlns:w16sdtdh="http://schemas.microsoft.com/office/word/2020/wordml/sdtdatahash" xmlns:w16sdtfl="http://schemas.microsoft.com/office/word/2024/wordml/sdtformatlock" xmlns:w16se="http://schemas.microsoft.com/office/word/2015/wordml/symex" xmlns:wpg="http://schemas.microsoft.com/office/word/2010/wordprocessingGroup" xmlns:wpi="http://schemas.microsoft.com/office/word/2010/wordprocessingInk" xmlns:wne="http://schemas.microsoft.com/office/word/2006/wordml" xmlns:wps="http://schemas.microsoft.com/office/word/2010/wordprocessingShape" mc:Ignorable="w14 w15 w16se w16cid w16 w16cex w16sdtdh w16sdtfl w16du wp14">
   <w:body>
     <w:p>
       <w:pPr>
@@ -18,7 +18,7 @@
           <w:lang w:val="en-US"/>
         </w:rPr>
         <w:drawing>
-          <wp:anchor distT="0" distB="0" distL="114300" distR="114300" simplePos="0" relativeHeight="251659264" behindDoc="1" locked="0" layoutInCell="1" allowOverlap="1" wp14:anchorId="37D3AB3A" wp14:editId="4E5C95D4">
+          <wp:anchor distT="0" distB="0" distL="114300" distR="114300" simplePos="0" relativeHeight="251659264" behindDoc="1" locked="0" layoutInCell="1" allowOverlap="1" wp14:anchorId="41E98423" wp14:editId="367F0BF5">
             <wp:simplePos x="0" y="0"/>
             <wp:positionH relativeFrom="column">
               <wp:posOffset>5038725</wp:posOffset>
@@ -154,7 +154,25 @@
           <w:sz w:val="28"/>
           <w:szCs w:val="28"/>
         </w:rPr>
-        <w:t>You made your letter. Here’s what to do next.</w:t>
+        <w:t xml:space="preserve">You </w:t>
+      </w:r>
+      <w:proofErr w:type="gramStart"/>
+      <w:r>
+        <w:rPr>
+          <w:rFonts w:ascii="Muli" w:hAnsi="Muli"/>
+          <w:sz w:val="28"/>
+          <w:szCs w:val="28"/>
+        </w:rPr>
+        <w:t>made</w:t>
+      </w:r>
+      <w:proofErr w:type="gramEnd"/>
+      <w:r>
+        <w:rPr>
+          <w:rFonts w:ascii="Muli" w:hAnsi="Muli"/>
+          <w:sz w:val="28"/>
+          <w:szCs w:val="28"/>
+        </w:rPr>
+        <w:t xml:space="preserve"> your letter. Here’s what to do next.</w:t>
       </w:r>
     </w:p>
     <w:p>
@@ -207,7 +225,7 @@
                 <w:lang w:val="en-US"/>
               </w:rPr>
               <w:drawing>
-                <wp:inline distT="0" distB="0" distL="0" distR="0" wp14:anchorId="50ECC3FA" wp14:editId="26271F1F">
+                <wp:inline distT="0" distB="0" distL="0" distR="0" wp14:anchorId="42FA764B" wp14:editId="1D98EF3E">
                   <wp:extent cx="914400" cy="914400"/>
                   <wp:effectExtent l="0" t="0" r="0" b="0"/>
                   <wp:docPr id="2" name="Picture 2"/>
@@ -329,7 +347,7 @@
                 <w:lang w:val="en-US"/>
               </w:rPr>
               <w:drawing>
-                <wp:inline distT="0" distB="0" distL="0" distR="0" wp14:anchorId="45E19ECF" wp14:editId="7B964E07">
+                <wp:inline distT="0" distB="0" distL="0" distR="0" wp14:anchorId="0F1EE8C1" wp14:editId="2FD3F5AD">
                   <wp:extent cx="914400" cy="914400"/>
                   <wp:effectExtent l="0" t="0" r="0" b="0"/>
                   <wp:docPr id="3" name="Picture 3"/>
@@ -446,7 +464,25 @@
                 <w:sz w:val="28"/>
                 <w:szCs w:val="28"/>
               </w:rPr>
-              <w:t>gnature, you can skip this step</w:t>
+              <w:t xml:space="preserve">gnature, you </w:t>
+            </w:r>
+            <w:proofErr w:type="gramStart"/>
+            <w:r>
+              <w:rPr>
+                <w:rFonts w:ascii="Muli" w:hAnsi="Muli"/>
+                <w:sz w:val="28"/>
+                <w:szCs w:val="28"/>
+              </w:rPr>
+              <w:t>can</w:t>
+            </w:r>
+            <w:proofErr w:type="gramEnd"/>
+            <w:r>
+              <w:rPr>
+                <w:rFonts w:ascii="Muli" w:hAnsi="Muli"/>
+                <w:sz w:val="28"/>
+                <w:szCs w:val="28"/>
+              </w:rPr>
+              <w:t xml:space="preserve"> skip this step</w:t>
             </w:r>
             <w:r>
               <w:rPr>
@@ -482,7 +518,7 @@
                 <w:lang w:val="en-US"/>
               </w:rPr>
               <w:drawing>
-                <wp:inline distT="0" distB="0" distL="0" distR="0" wp14:anchorId="503C52C9" wp14:editId="3540C6C1">
+                <wp:inline distT="0" distB="0" distL="0" distR="0" wp14:anchorId="7184C536" wp14:editId="0D8EA0E1">
                   <wp:extent cx="914400" cy="914400"/>
                   <wp:effectExtent l="0" t="0" r="0" b="0"/>
                   <wp:docPr id="6" name="Picture 6"/>
@@ -603,7 +639,7 @@
                 <w:lang w:val="en-US"/>
               </w:rPr>
               <w:drawing>
-                <wp:inline distT="0" distB="0" distL="0" distR="0" wp14:anchorId="1115BCDF" wp14:editId="09FB79ED">
+                <wp:inline distT="0" distB="0" distL="0" distR="0" wp14:anchorId="33BE9FBF" wp14:editId="33032B38">
                   <wp:extent cx="914400" cy="914400"/>
                   <wp:effectExtent l="0" t="0" r="0" b="0"/>
                   <wp:docPr id="5" name="Picture 5"/>
@@ -681,6 +717,7 @@
               </w:rPr>
               <w:t xml:space="preserve">Deliver the letter to </w:t>
             </w:r>
+            <w:proofErr w:type="gramStart"/>
             <w:r>
               <w:rPr>
                 <w:rFonts w:ascii="Muli" w:hAnsi="Muli"/>
@@ -689,22 +726,42 @@
               </w:rPr>
               <w:t xml:space="preserve">{{ </w:t>
             </w:r>
-            <w:r>
-              <w:rPr>
-                <w:rFonts w:ascii="Muli" w:hAnsi="Muli"/>
-                <w:sz w:val="28"/>
-                <w:szCs w:val="28"/>
-              </w:rPr>
-              <w:t>employer.name</w:t>
-            </w:r>
-            <w:r>
-              <w:rPr>
-                <w:rFonts w:ascii="Muli" w:hAnsi="Muli"/>
-                <w:sz w:val="28"/>
-                <w:szCs w:val="28"/>
-              </w:rPr>
-              <w:t>.full(middle=’full’).rstrip('.'</w:t>
-            </w:r>
+            <w:proofErr w:type="spellStart"/>
+            <w:r>
+              <w:rPr>
+                <w:rFonts w:ascii="Muli" w:hAnsi="Muli"/>
+                <w:sz w:val="28"/>
+                <w:szCs w:val="28"/>
+              </w:rPr>
+              <w:t>employer.</w:t>
+            </w:r>
+            <w:r>
+              <w:rPr>
+                <w:rFonts w:ascii="Muli" w:hAnsi="Muli"/>
+                <w:sz w:val="28"/>
+                <w:szCs w:val="28"/>
+              </w:rPr>
+              <w:t>name</w:t>
+            </w:r>
+            <w:proofErr w:type="gramEnd"/>
+            <w:r>
+              <w:rPr>
+                <w:rFonts w:ascii="Muli" w:hAnsi="Muli"/>
+                <w:sz w:val="28"/>
+                <w:szCs w:val="28"/>
+              </w:rPr>
+              <w:t>_full</w:t>
+            </w:r>
+            <w:proofErr w:type="spellEnd"/>
+            <w:r>
+              <w:rPr>
+                <w:rFonts w:ascii="Muli" w:hAnsi="Muli"/>
+                <w:sz w:val="28"/>
+                <w:szCs w:val="28"/>
+              </w:rPr>
+              <w:t>(</w:t>
+            </w:r>
+            <w:proofErr w:type="gramStart"/>
             <w:r>
               <w:rPr>
                 <w:rFonts w:ascii="Muli" w:hAnsi="Muli"/>
@@ -719,7 +776,52 @@
                 <w:sz w:val="28"/>
                 <w:szCs w:val="28"/>
               </w:rPr>
-              <w:t xml:space="preserve"> }}.</w:t>
+              <w:t>.</w:t>
+            </w:r>
+            <w:proofErr w:type="spellStart"/>
+            <w:r>
+              <w:rPr>
+                <w:rFonts w:ascii="Muli" w:hAnsi="Muli"/>
+                <w:sz w:val="28"/>
+                <w:szCs w:val="28"/>
+              </w:rPr>
+              <w:t>rstrip</w:t>
+            </w:r>
+            <w:proofErr w:type="spellEnd"/>
+            <w:proofErr w:type="gramEnd"/>
+            <w:r>
+              <w:rPr>
+                <w:rFonts w:ascii="Muli" w:hAnsi="Muli"/>
+                <w:sz w:val="28"/>
+                <w:szCs w:val="28"/>
+              </w:rPr>
+              <w:t>('.'</w:t>
+            </w:r>
+            <w:proofErr w:type="gramStart"/>
+            <w:r>
+              <w:rPr>
+                <w:rFonts w:ascii="Muli" w:hAnsi="Muli"/>
+                <w:sz w:val="28"/>
+                <w:szCs w:val="28"/>
+              </w:rPr>
+              <w:t>)</w:t>
+            </w:r>
+            <w:r>
+              <w:rPr>
+                <w:rFonts w:ascii="Muli" w:hAnsi="Muli"/>
+                <w:sz w:val="28"/>
+                <w:szCs w:val="28"/>
+              </w:rPr>
+              <w:t xml:space="preserve"> }</w:t>
+            </w:r>
+            <w:proofErr w:type="gramEnd"/>
+            <w:r>
+              <w:rPr>
+                <w:rFonts w:ascii="Muli" w:hAnsi="Muli"/>
+                <w:sz w:val="28"/>
+                <w:szCs w:val="28"/>
+              </w:rPr>
+              <w:t>}.</w:t>
             </w:r>
             <w:r>
               <w:rPr>
@@ -774,7 +876,33 @@
           <w:sz w:val="24"/>
           <w:szCs w:val="24"/>
         </w:rPr>
-        <w:t xml:space="preserve"> employer.name.full(middle=’full’)</w:t>
+        <w:t xml:space="preserve"> </w:t>
+      </w:r>
+      <w:proofErr w:type="spellStart"/>
+      <w:r>
+        <w:rPr>
+          <w:rFonts w:ascii="Muli" w:hAnsi="Muli"/>
+          <w:sz w:val="24"/>
+          <w:szCs w:val="24"/>
+        </w:rPr>
+        <w:t>employer.</w:t>
+      </w:r>
+      <w:r>
+        <w:rPr>
+          <w:rFonts w:ascii="Muli" w:hAnsi="Muli"/>
+          <w:sz w:val="24"/>
+          <w:szCs w:val="24"/>
+        </w:rPr>
+        <w:t>name_full</w:t>
+      </w:r>
+      <w:proofErr w:type="spellEnd"/>
+      <w:r>
+        <w:rPr>
+          <w:rFonts w:ascii="Muli" w:hAnsi="Muli"/>
+          <w:sz w:val="24"/>
+          <w:szCs w:val="24"/>
+        </w:rPr>
+        <w:t>()</w:t>
       </w:r>
       <w:r>
         <w:rPr>
@@ -819,7 +947,25 @@
           <w:sz w:val="24"/>
           <w:szCs w:val="24"/>
         </w:rPr>
-        <w:t xml:space="preserve">You may want to talk to a lawyer. Find low cost lawyers near you at: </w:t>
+        <w:t xml:space="preserve">You may want to talk to a lawyer. Find </w:t>
+      </w:r>
+      <w:proofErr w:type="gramStart"/>
+      <w:r>
+        <w:rPr>
+          <w:rFonts w:ascii="Muli" w:hAnsi="Muli"/>
+          <w:sz w:val="24"/>
+          <w:szCs w:val="24"/>
+        </w:rPr>
+        <w:t>low cost</w:t>
+      </w:r>
+      <w:proofErr w:type="gramEnd"/>
+      <w:r>
+        <w:rPr>
+          <w:rFonts w:ascii="Muli" w:hAnsi="Muli"/>
+          <w:sz w:val="24"/>
+          <w:szCs w:val="24"/>
+        </w:rPr>
+        <w:t xml:space="preserve"> lawyers near you at: </w:t>
       </w:r>
       <w:hyperlink r:id="rId13" w:history="1">
         <w:r>
@@ -864,6 +1010,7 @@
         </w:rPr>
         <w:t>{{</w:t>
       </w:r>
+      <w:proofErr w:type="spellStart"/>
       <w:r>
         <w:rPr>
           <w:rFonts w:ascii="Muli" w:hAnsi="Muli"/>
@@ -872,7 +1019,7 @@
           <w:sz w:val="28"/>
           <w:szCs w:val="28"/>
         </w:rPr>
-        <w:t>employer.name</w:t>
+        <w:t>employer.</w:t>
       </w:r>
       <w:r>
         <w:rPr>
@@ -882,8 +1029,9 @@
           <w:sz w:val="28"/>
           <w:szCs w:val="28"/>
         </w:rPr>
-        <w:t>.full(middle=’full’).rstrip('.'</w:t>
-      </w:r>
+        <w:t>name_full</w:t>
+      </w:r>
+      <w:proofErr w:type="spellEnd"/>
       <w:r>
         <w:rPr>
           <w:rFonts w:ascii="Muli" w:hAnsi="Muli"/>
@@ -892,8 +1040,9 @@
           <w:sz w:val="28"/>
           <w:szCs w:val="28"/>
         </w:rPr>
-        <w:t>)</w:t>
-      </w:r>
+        <w:t>(</w:t>
+      </w:r>
+      <w:proofErr w:type="gramStart"/>
       <w:r>
         <w:rPr>
           <w:rFonts w:ascii="Muli" w:hAnsi="Muli"/>
@@ -902,7 +1051,7 @@
           <w:sz w:val="28"/>
           <w:szCs w:val="28"/>
         </w:rPr>
-        <w:t>}}</w:t>
+        <w:t>)</w:t>
       </w:r>
       <w:r>
         <w:rPr>
@@ -914,8 +1063,71 @@
         </w:rPr>
         <w:t>.</w:t>
       </w:r>
-      <w:bookmarkStart w:id="0" w:name="_GoBack"/>
-      <w:bookmarkEnd w:id="0"/>
+      <w:proofErr w:type="spellStart"/>
+      <w:r>
+        <w:rPr>
+          <w:rFonts w:ascii="Muli" w:hAnsi="Muli"/>
+          <w:b/>
+          <w:bCs/>
+          <w:sz w:val="28"/>
+          <w:szCs w:val="28"/>
+        </w:rPr>
+        <w:t>rstrip</w:t>
+      </w:r>
+      <w:proofErr w:type="spellEnd"/>
+      <w:proofErr w:type="gramEnd"/>
+      <w:r>
+        <w:rPr>
+          <w:rFonts w:ascii="Muli" w:hAnsi="Muli"/>
+          <w:b/>
+          <w:bCs/>
+          <w:sz w:val="28"/>
+          <w:szCs w:val="28"/>
+        </w:rPr>
+        <w:t>('.</w:t>
+      </w:r>
+      <w:proofErr w:type="gramStart"/>
+      <w:r>
+        <w:rPr>
+          <w:rFonts w:ascii="Muli" w:hAnsi="Muli"/>
+          <w:b/>
+          <w:bCs/>
+          <w:sz w:val="28"/>
+          <w:szCs w:val="28"/>
+        </w:rPr>
+        <w:t>'</w:t>
+      </w:r>
+      <w:r>
+        <w:rPr>
+          <w:rFonts w:ascii="Muli" w:hAnsi="Muli"/>
+          <w:b/>
+          <w:bCs/>
+          <w:sz w:val="28"/>
+          <w:szCs w:val="28"/>
+        </w:rPr>
+        <w:t>)</w:t>
+      </w:r>
+      <w:r>
+        <w:rPr>
+          <w:rFonts w:ascii="Muli" w:hAnsi="Muli"/>
+          <w:b/>
+          <w:bCs/>
+          <w:sz w:val="28"/>
+          <w:szCs w:val="28"/>
+        </w:rPr>
+        <w:t>}}</w:t>
+      </w:r>
+      <w:proofErr w:type="gramEnd"/>
+      <w:r>
+        <w:rPr>
+          <w:rFonts w:ascii="Muli" w:hAnsi="Muli"/>
+          <w:b/>
+          <w:bCs/>
+          <w:sz w:val="28"/>
+          <w:szCs w:val="28"/>
+        </w:rPr>
+        <w:t>.</w:t>
+      </w:r>
     </w:p>
     <w:sectPr>
       <w:footerReference w:type="first" r:id="rId14"/>
@@ -931,7 +1143,7 @@
 </file>
 
 <file path=word/endnotes.xml><?xml version="1.0" encoding="utf-8"?>
-<w:endnotes xmlns:wpc="http://schemas.microsoft.com/office/word/2010/wordprocessingCanvas" xmlns:cx="http://schemas.microsoft.com/office/drawing/2014/chartex" xmlns:mc="http://schemas.openxmlformats.org/markup-compatibility/2006" xmlns:o="urn:schemas-microsoft-com:office:office" xmlns:r="http://schemas.openxmlformats.org/officeDocument/2006/relationships" xmlns:m="http://schemas.openxmlformats.org/officeDocument/2006/math" xmlns:v="urn:schemas-microsoft-com:vml" xmlns:wp14="http://schemas.microsoft.com/office/word/2010/wordprocessingDrawing" xmlns:wp="http://schemas.openxmlformats.org/drawingml/2006/wordprocessingDrawing" xmlns:w10="urn:schemas-microsoft-com:office:word" xmlns:w="http://schemas.openxmlformats.org/wordprocessingml/2006/main" xmlns:w14="http://schemas.microsoft.com/office/word/2010/wordml" xmlns:w15="http://schemas.microsoft.com/office/word/2012/wordml" xmlns:w16se="http://schemas.microsoft.com/office/word/2015/wordml/symex" xmlns:wpg="http://schemas.microsoft.com/office/word/2010/wordprocessingGroup" xmlns:wpi="http://schemas.microsoft.com/office/word/2010/wordprocessingInk" xmlns:wne="http://schemas.microsoft.com/office/word/2006/wordml" xmlns:wps="http://schemas.microsoft.com/office/word/2010/wordprocessingShape" mc:Ignorable="w14 w15 w16se wp14">
+<w:endnotes xmlns:wpc="http://schemas.microsoft.com/office/word/2010/wordprocessingCanvas" xmlns:cx="http://schemas.microsoft.com/office/drawing/2014/chartex" xmlns:cx1="http://schemas.microsoft.com/office/drawing/2015/9/8/chartex" xmlns:cx2="http://schemas.microsoft.com/office/drawing/2015/10/21/chartex" xmlns:cx3="http://schemas.microsoft.com/office/drawing/2016/5/9/chartex" xmlns:cx4="http://schemas.microsoft.com/office/drawing/2016/5/10/chartex" xmlns:cx5="http://schemas.microsoft.com/office/drawing/2016/5/11/chartex" xmlns:cx6="http://schemas.microsoft.com/office/drawing/2016/5/12/chartex" xmlns:cx7="http://schemas.microsoft.com/office/drawing/2016/5/13/chartex" xmlns:cx8="http://schemas.microsoft.com/office/drawing/2016/5/14/chartex" xmlns:mc="http://schemas.openxmlformats.org/markup-compatibility/2006" xmlns:aink="http://schemas.microsoft.com/office/drawing/2016/ink" xmlns:am3d="http://schemas.microsoft.com/office/drawing/2017/model3d" xmlns:o="urn:schemas-microsoft-com:office:office" xmlns:oel="http://schemas.microsoft.com/office/2019/extlst" xmlns:r="http://schemas.openxmlformats.org/officeDocument/2006/relationships" xmlns:m="http://schemas.openxmlformats.org/officeDocument/2006/math" xmlns:v="urn:schemas-microsoft-com:vml" xmlns:wp14="http://schemas.microsoft.com/office/word/2010/wordprocessingDrawing" xmlns:wp="http://schemas.openxmlformats.org/drawingml/2006/wordprocessingDrawing" xmlns:w10="urn:schemas-microsoft-com:office:word" xmlns:w="http://schemas.openxmlformats.org/wordprocessingml/2006/main" xmlns:w14="http://schemas.microsoft.com/office/word/2010/wordml" xmlns:w15="http://schemas.microsoft.com/office/word/2012/wordml" xmlns:w16cex="http://schemas.microsoft.com/office/word/2018/wordml/cex" xmlns:w16cid="http://schemas.microsoft.com/office/word/2016/wordml/cid" xmlns:w16="http://schemas.microsoft.com/office/word/2018/wordml" xmlns:w16du="http://schemas.microsoft.com/office/word/2023/wordml/word16du" xmlns:w16sdtdh="http://schemas.microsoft.com/office/word/2020/wordml/sdtdatahash" xmlns:w16sdtfl="http://schemas.microsoft.com/office/word/2024/wordml/sdtformatlock" xmlns:w16se="http://schemas.microsoft.com/office/word/2015/wordml/symex" xmlns:wpg="http://schemas.microsoft.com/office/word/2010/wordprocessingGroup" xmlns:wpi="http://schemas.microsoft.com/office/word/2010/wordprocessingInk" xmlns:wne="http://schemas.microsoft.com/office/word/2006/wordml" xmlns:wps="http://schemas.microsoft.com/office/word/2010/wordprocessingShape" mc:Ignorable="w14 w15 w16se w16cid w16 w16cex w16sdtdh w16sdtfl w16du wp14">
   <w:endnote w:type="separator" w:id="-1">
     <w:p>
       <w:pPr>
@@ -956,7 +1168,7 @@
 </file>
 
 <file path=word/footer1.xml><?xml version="1.0" encoding="utf-8"?>
-<w:ftr xmlns:wpc="http://schemas.microsoft.com/office/word/2010/wordprocessingCanvas" xmlns:cx="http://schemas.microsoft.com/office/drawing/2014/chartex" xmlns:mc="http://schemas.openxmlformats.org/markup-compatibility/2006" xmlns:o="urn:schemas-microsoft-com:office:office" xmlns:r="http://schemas.openxmlformats.org/officeDocument/2006/relationships" xmlns:m="http://schemas.openxmlformats.org/officeDocument/2006/math" xmlns:v="urn:schemas-microsoft-com:vml" xmlns:wp14="http://schemas.microsoft.com/office/word/2010/wordprocessingDrawing" xmlns:wp="http://schemas.openxmlformats.org/drawingml/2006/wordprocessingDrawing" xmlns:w10="urn:schemas-microsoft-com:office:word" xmlns:w="http://schemas.openxmlformats.org/wordprocessingml/2006/main" xmlns:w14="http://schemas.microsoft.com/office/word/2010/wordml" xmlns:w15="http://schemas.microsoft.com/office/word/2012/wordml" xmlns:w16se="http://schemas.microsoft.com/office/word/2015/wordml/symex" xmlns:wpg="http://schemas.microsoft.com/office/word/2010/wordprocessingGroup" xmlns:wpi="http://schemas.microsoft.com/office/word/2010/wordprocessingInk" xmlns:wne="http://schemas.microsoft.com/office/word/2006/wordml" xmlns:wps="http://schemas.microsoft.com/office/word/2010/wordprocessingShape" mc:Ignorable="w14 w15 w16se wp14">
+<w:ftr xmlns:wpc="http://schemas.microsoft.com/office/word/2010/wordprocessingCanvas" xmlns:cx="http://schemas.microsoft.com/office/drawing/2014/chartex" xmlns:cx1="http://schemas.microsoft.com/office/drawing/2015/9/8/chartex" xmlns:cx2="http://schemas.microsoft.com/office/drawing/2015/10/21/chartex" xmlns:cx3="http://schemas.microsoft.com/office/drawing/2016/5/9/chartex" xmlns:cx4="http://schemas.microsoft.com/office/drawing/2016/5/10/chartex" xmlns:cx5="http://schemas.microsoft.com/office/drawing/2016/5/11/chartex" xmlns:cx6="http://schemas.microsoft.com/office/drawing/2016/5/12/chartex" xmlns:cx7="http://schemas.microsoft.com/office/drawing/2016/5/13/chartex" xmlns:cx8="http://schemas.microsoft.com/office/drawing/2016/5/14/chartex" xmlns:mc="http://schemas.openxmlformats.org/markup-compatibility/2006" xmlns:aink="http://schemas.microsoft.com/office/drawing/2016/ink" xmlns:am3d="http://schemas.microsoft.com/office/drawing/2017/model3d" xmlns:o="urn:schemas-microsoft-com:office:office" xmlns:oel="http://schemas.microsoft.com/office/2019/extlst" xmlns:r="http://schemas.openxmlformats.org/officeDocument/2006/relationships" xmlns:m="http://schemas.openxmlformats.org/officeDocument/2006/math" xmlns:v="urn:schemas-microsoft-com:vml" xmlns:wp14="http://schemas.microsoft.com/office/word/2010/wordprocessingDrawing" xmlns:wp="http://schemas.openxmlformats.org/drawingml/2006/wordprocessingDrawing" xmlns:w10="urn:schemas-microsoft-com:office:word" xmlns:w="http://schemas.openxmlformats.org/wordprocessingml/2006/main" xmlns:w14="http://schemas.microsoft.com/office/word/2010/wordml" xmlns:w15="http://schemas.microsoft.com/office/word/2012/wordml" xmlns:w16cex="http://schemas.microsoft.com/office/word/2018/wordml/cex" xmlns:w16cid="http://schemas.microsoft.com/office/word/2016/wordml/cid" xmlns:w16="http://schemas.microsoft.com/office/word/2018/wordml" xmlns:w16du="http://schemas.microsoft.com/office/word/2023/wordml/word16du" xmlns:w16sdtdh="http://schemas.microsoft.com/office/word/2020/wordml/sdtdatahash" xmlns:w16sdtfl="http://schemas.microsoft.com/office/word/2024/wordml/sdtformatlock" xmlns:w16se="http://schemas.microsoft.com/office/word/2015/wordml/symex" xmlns:wpg="http://schemas.microsoft.com/office/word/2010/wordprocessingGroup" xmlns:wpi="http://schemas.microsoft.com/office/word/2010/wordprocessingInk" xmlns:wne="http://schemas.microsoft.com/office/word/2006/wordml" xmlns:wps="http://schemas.microsoft.com/office/word/2010/wordprocessingShape" mc:Ignorable="w14 w15 w16se w16cid w16 w16cex w16sdtdh w16sdtfl w16du wp14">
   <w:p>
     <w:pPr>
       <w:pStyle w:val="Footer"/>
@@ -985,7 +1197,7 @@
 </file>
 
 <file path=word/footnotes.xml><?xml version="1.0" encoding="utf-8"?>
-<w:footnotes xmlns:wpc="http://schemas.microsoft.com/office/word/2010/wordprocessingCanvas" xmlns:cx="http://schemas.microsoft.com/office/drawing/2014/chartex" xmlns:mc="http://schemas.openxmlformats.org/markup-compatibility/2006" xmlns:o="urn:schemas-microsoft-com:office:office" xmlns:r="http://schemas.openxmlformats.org/officeDocument/2006/relationships" xmlns:m="http://schemas.openxmlformats.org/officeDocument/2006/math" xmlns:v="urn:schemas-microsoft-com:vml" xmlns:wp14="http://schemas.microsoft.com/office/word/2010/wordprocessingDrawing" xmlns:wp="http://schemas.openxmlformats.org/drawingml/2006/wordprocessingDrawing" xmlns:w10="urn:schemas-microsoft-com:office:word" xmlns:w="http://schemas.openxmlformats.org/wordprocessingml/2006/main" xmlns:w14="http://schemas.microsoft.com/office/word/2010/wordml" xmlns:w15="http://schemas.microsoft.com/office/word/2012/wordml" xmlns:w16se="http://schemas.microsoft.com/office/word/2015/wordml/symex" xmlns:wpg="http://schemas.microsoft.com/office/word/2010/wordprocessingGroup" xmlns:wpi="http://schemas.microsoft.com/office/word/2010/wordprocessingInk" xmlns:wne="http://schemas.microsoft.com/office/word/2006/wordml" xmlns:wps="http://schemas.microsoft.com/office/word/2010/wordprocessingShape" mc:Ignorable="w14 w15 w16se wp14">
+<w:footnotes xmlns:wpc="http://schemas.microsoft.com/office/word/2010/wordprocessingCanvas" xmlns:cx="http://schemas.microsoft.com/office/drawing/2014/chartex" xmlns:cx1="http://schemas.microsoft.com/office/drawing/2015/9/8/chartex" xmlns:cx2="http://schemas.microsoft.com/office/drawing/2015/10/21/chartex" xmlns:cx3="http://schemas.microsoft.com/office/drawing/2016/5/9/chartex" xmlns:cx4="http://schemas.microsoft.com/office/drawing/2016/5/10/chartex" xmlns:cx5="http://schemas.microsoft.com/office/drawing/2016/5/11/chartex" xmlns:cx6="http://schemas.microsoft.com/office/drawing/2016/5/12/chartex" xmlns:cx7="http://schemas.microsoft.com/office/drawing/2016/5/13/chartex" xmlns:cx8="http://schemas.microsoft.com/office/drawing/2016/5/14/chartex" xmlns:mc="http://schemas.openxmlformats.org/markup-compatibility/2006" xmlns:aink="http://schemas.microsoft.com/office/drawing/2016/ink" xmlns:am3d="http://schemas.microsoft.com/office/drawing/2017/model3d" xmlns:o="urn:schemas-microsoft-com:office:office" xmlns:oel="http://schemas.microsoft.com/office/2019/extlst" xmlns:r="http://schemas.openxmlformats.org/officeDocument/2006/relationships" xmlns:m="http://schemas.openxmlformats.org/officeDocument/2006/math" xmlns:v="urn:schemas-microsoft-com:vml" xmlns:wp14="http://schemas.microsoft.com/office/word/2010/wordprocessingDrawing" xmlns:wp="http://schemas.openxmlformats.org/drawingml/2006/wordprocessingDrawing" xmlns:w10="urn:schemas-microsoft-com:office:word" xmlns:w="http://schemas.openxmlformats.org/wordprocessingml/2006/main" xmlns:w14="http://schemas.microsoft.com/office/word/2010/wordml" xmlns:w15="http://schemas.microsoft.com/office/word/2012/wordml" xmlns:w16cex="http://schemas.microsoft.com/office/word/2018/wordml/cex" xmlns:w16cid="http://schemas.microsoft.com/office/word/2016/wordml/cid" xmlns:w16="http://schemas.microsoft.com/office/word/2018/wordml" xmlns:w16du="http://schemas.microsoft.com/office/word/2023/wordml/word16du" xmlns:w16sdtdh="http://schemas.microsoft.com/office/word/2020/wordml/sdtdatahash" xmlns:w16sdtfl="http://schemas.microsoft.com/office/word/2024/wordml/sdtformatlock" xmlns:w16se="http://schemas.microsoft.com/office/word/2015/wordml/symex" xmlns:wpg="http://schemas.microsoft.com/office/word/2010/wordprocessingGroup" xmlns:wpi="http://schemas.microsoft.com/office/word/2010/wordprocessingInk" xmlns:wne="http://schemas.microsoft.com/office/word/2006/wordml" xmlns:wps="http://schemas.microsoft.com/office/word/2010/wordprocessingShape" mc:Ignorable="w14 w15 w16se w16cid w16 w16cex w16sdtdh w16sdtfl w16du wp14">
   <w:footnote w:type="separator" w:id="-1">
     <w:p>
       <w:pPr>
@@ -1010,7 +1222,7 @@
 </file>
 
 <file path=word/numbering.xml><?xml version="1.0" encoding="utf-8"?>
-<w:numbering xmlns:wpc="http://schemas.microsoft.com/office/word/2010/wordprocessingCanvas" xmlns:cx="http://schemas.microsoft.com/office/drawing/2014/chartex" xmlns:mc="http://schemas.openxmlformats.org/markup-compatibility/2006" xmlns:o="urn:schemas-microsoft-com:office:office" xmlns:r="http://schemas.openxmlformats.org/officeDocument/2006/relationships" xmlns:m="http://schemas.openxmlformats.org/officeDocument/2006/math" xmlns:v="urn:schemas-microsoft-com:vml" xmlns:wp14="http://schemas.microsoft.com/office/word/2010/wordprocessingDrawing" xmlns:wp="http://schemas.openxmlformats.org/drawingml/2006/wordprocessingDrawing" xmlns:w10="urn:schemas-microsoft-com:office:word" xmlns:w="http://schemas.openxmlformats.org/wordprocessingml/2006/main" xmlns:w14="http://schemas.microsoft.com/office/word/2010/wordml" xmlns:w15="http://schemas.microsoft.com/office/word/2012/wordml" xmlns:w16se="http://schemas.microsoft.com/office/word/2015/wordml/symex" xmlns:wpg="http://schemas.microsoft.com/office/word/2010/wordprocessingGroup" xmlns:wpi="http://schemas.microsoft.com/office/word/2010/wordprocessingInk" xmlns:wne="http://schemas.microsoft.com/office/word/2006/wordml" xmlns:wps="http://schemas.microsoft.com/office/word/2010/wordprocessingShape" mc:Ignorable="w14 w15 w16se wp14">
+<w:numbering xmlns:wpc="http://schemas.microsoft.com/office/word/2010/wordprocessingCanvas" xmlns:cx="http://schemas.microsoft.com/office/drawing/2014/chartex" xmlns:cx1="http://schemas.microsoft.com/office/drawing/2015/9/8/chartex" xmlns:cx2="http://schemas.microsoft.com/office/drawing/2015/10/21/chartex" xmlns:cx3="http://schemas.microsoft.com/office/drawing/2016/5/9/chartex" xmlns:cx4="http://schemas.microsoft.com/office/drawing/2016/5/10/chartex" xmlns:cx5="http://schemas.microsoft.com/office/drawing/2016/5/11/chartex" xmlns:cx6="http://schemas.microsoft.com/office/drawing/2016/5/12/chartex" xmlns:cx7="http://schemas.microsoft.com/office/drawing/2016/5/13/chartex" xmlns:cx8="http://schemas.microsoft.com/office/drawing/2016/5/14/chartex" xmlns:mc="http://schemas.openxmlformats.org/markup-compatibility/2006" xmlns:aink="http://schemas.microsoft.com/office/drawing/2016/ink" xmlns:am3d="http://schemas.microsoft.com/office/drawing/2017/model3d" xmlns:o="urn:schemas-microsoft-com:office:office" xmlns:oel="http://schemas.microsoft.com/office/2019/extlst" xmlns:r="http://schemas.openxmlformats.org/officeDocument/2006/relationships" xmlns:m="http://schemas.openxmlformats.org/officeDocument/2006/math" xmlns:v="urn:schemas-microsoft-com:vml" xmlns:wp14="http://schemas.microsoft.com/office/word/2010/wordprocessingDrawing" xmlns:wp="http://schemas.openxmlformats.org/drawingml/2006/wordprocessingDrawing" xmlns:w10="urn:schemas-microsoft-com:office:word" xmlns:w="http://schemas.openxmlformats.org/wordprocessingml/2006/main" xmlns:w14="http://schemas.microsoft.com/office/word/2010/wordml" xmlns:w15="http://schemas.microsoft.com/office/word/2012/wordml" xmlns:w16cex="http://schemas.microsoft.com/office/word/2018/wordml/cex" xmlns:w16cid="http://schemas.microsoft.com/office/word/2016/wordml/cid" xmlns:w16="http://schemas.microsoft.com/office/word/2018/wordml" xmlns:w16du="http://schemas.microsoft.com/office/word/2023/wordml/word16du" xmlns:w16sdtdh="http://schemas.microsoft.com/office/word/2020/wordml/sdtdatahash" xmlns:w16sdtfl="http://schemas.microsoft.com/office/word/2024/wordml/sdtformatlock" xmlns:w16se="http://schemas.microsoft.com/office/word/2015/wordml/symex" xmlns:wpg="http://schemas.microsoft.com/office/word/2010/wordprocessingGroup" xmlns:wpi="http://schemas.microsoft.com/office/word/2010/wordprocessingInk" xmlns:wne="http://schemas.microsoft.com/office/word/2006/wordml" xmlns:wps="http://schemas.microsoft.com/office/word/2010/wordprocessingShape" mc:Ignorable="w14 w15 w16se w16cid w16 w16cex w16sdtdh w16sdtfl w16du wp14">
   <w:abstractNum w:abstractNumId="0" w15:restartNumberingAfterBreak="0">
     <w:nsid w:val="6D8C54C7"/>
     <w:multiLevelType w:val="hybridMultilevel"/>
@@ -1100,14 +1312,14 @@
       </w:pPr>
     </w:lvl>
   </w:abstractNum>
-  <w:num w:numId="1">
+  <w:num w:numId="1" w16cid:durableId="2040936863">
     <w:abstractNumId w:val="0"/>
   </w:num>
 </w:numbering>
 </file>
 
 <file path=word/styles.xml><?xml version="1.0" encoding="utf-8"?>
-<w:styles xmlns:mc="http://schemas.openxmlformats.org/markup-compatibility/2006" xmlns:r="http://schemas.openxmlformats.org/officeDocument/2006/relationships" xmlns:w="http://schemas.openxmlformats.org/wordprocessingml/2006/main" xmlns:w14="http://schemas.microsoft.com/office/word/2010/wordml" xmlns:w15="http://schemas.microsoft.com/office/word/2012/wordml" xmlns:w16se="http://schemas.microsoft.com/office/word/2015/wordml/symex" mc:Ignorable="w14 w15 w16se">
+<w:styles xmlns:mc="http://schemas.openxmlformats.org/markup-compatibility/2006" xmlns:r="http://schemas.openxmlformats.org/officeDocument/2006/relationships" xmlns:w="http://schemas.openxmlformats.org/wordprocessingml/2006/main" xmlns:w14="http://schemas.microsoft.com/office/word/2010/wordml" xmlns:w15="http://schemas.microsoft.com/office/word/2012/wordml" xmlns:w16cex="http://schemas.microsoft.com/office/word/2018/wordml/cex" xmlns:w16cid="http://schemas.microsoft.com/office/word/2016/wordml/cid" xmlns:w16="http://schemas.microsoft.com/office/word/2018/wordml" xmlns:w16du="http://schemas.microsoft.com/office/word/2023/wordml/word16du" xmlns:w16sdtdh="http://schemas.microsoft.com/office/word/2020/wordml/sdtdatahash" xmlns:w16sdtfl="http://schemas.microsoft.com/office/word/2024/wordml/sdtformatlock" xmlns:w16se="http://schemas.microsoft.com/office/word/2015/wordml/symex" mc:Ignorable="w14 w15 w16se w16cid w16 w16cex w16sdtdh w16sdtfl w16du">
   <w:docDefaults>
     <w:rPrDefault>
       <w:rPr>
@@ -1123,7 +1335,7 @@
       </w:pPr>
     </w:pPrDefault>
   </w:docDefaults>
-  <w:latentStyles w:defLockedState="0" w:defUIPriority="99" w:defSemiHidden="0" w:defUnhideWhenUsed="0" w:defQFormat="0" w:count="371">
+  <w:latentStyles w:defLockedState="0" w:defUIPriority="99" w:defSemiHidden="0" w:defUnhideWhenUsed="0" w:defQFormat="0" w:count="376">
     <w:lsdException w:name="Normal" w:uiPriority="0" w:qFormat="1"/>
     <w:lsdException w:name="heading 1" w:uiPriority="9" w:qFormat="1"/>
     <w:lsdException w:name="heading 2" w:semiHidden="1" w:uiPriority="9" w:unhideWhenUsed="1" w:qFormat="1"/>
@@ -1495,6 +1707,11 @@
     <w:lsdException w:name="List Table 5 Dark Accent 6" w:uiPriority="50"/>
     <w:lsdException w:name="List Table 6 Colorful Accent 6" w:uiPriority="51"/>
     <w:lsdException w:name="List Table 7 Colorful Accent 6" w:uiPriority="52"/>
+    <w:lsdException w:name="Mention" w:semiHidden="1" w:unhideWhenUsed="1"/>
+    <w:lsdException w:name="Smart Hyperlink" w:semiHidden="1" w:unhideWhenUsed="1"/>
+    <w:lsdException w:name="Hashtag" w:semiHidden="1" w:unhideWhenUsed="1"/>
+    <w:lsdException w:name="Unresolved Mention" w:semiHidden="1" w:unhideWhenUsed="1"/>
+    <w:lsdException w:name="Smart Link" w:semiHidden="1" w:unhideWhenUsed="1"/>
   </w:latentStyles>
   <w:style w:type="paragraph" w:default="1" w:styleId="Normal">
     <w:name w:val="Normal"/>

</xml_diff>